<commit_message>
this is my second comit
</commit_message>
<xml_diff>
--- a/myfile.docx
+++ b/myfile.docx
@@ -94,596 +94,695 @@
       </w:r>
       <w:proofErr w:type="spellEnd"/>
       <w:r>
-        <w:t xml:space="preserve"> yum install git </w:t>
-      </w:r>
-      <w:proofErr w:type="spellStart"/>
-      <w:r>
-        <w:t>sudo</w:t>
-      </w:r>
-      <w:proofErr w:type="spellEnd"/>
-      <w:r>
-        <w:t xml:space="preserve"> yum install git </w:t>
-      </w:r>
-      <w:proofErr w:type="spellStart"/>
-      <w:r>
-        <w:t>sudo</w:t>
-      </w:r>
-      <w:proofErr w:type="spellEnd"/>
-      <w:r>
-        <w:t xml:space="preserve"> yum install git </w:t>
-      </w:r>
-      <w:proofErr w:type="spellStart"/>
-      <w:r>
-        <w:t>sudo</w:t>
-      </w:r>
-      <w:proofErr w:type="spellEnd"/>
-      <w:r>
-        <w:t xml:space="preserve"> yum install git </w:t>
-      </w:r>
-      <w:proofErr w:type="spellStart"/>
-      <w:r>
-        <w:t>sudo</w:t>
-      </w:r>
-      <w:proofErr w:type="spellEnd"/>
-      <w:r>
-        <w:t xml:space="preserve"> yum install git </w:t>
-      </w:r>
-      <w:proofErr w:type="spellStart"/>
-      <w:r>
-        <w:t>sudo</w:t>
-      </w:r>
-      <w:proofErr w:type="spellEnd"/>
-      <w:r>
-        <w:t xml:space="preserve"> yum install git </w:t>
-      </w:r>
-      <w:proofErr w:type="spellStart"/>
-      <w:r>
-        <w:t>sudo</w:t>
-      </w:r>
-      <w:proofErr w:type="spellEnd"/>
-      <w:r>
-        <w:t xml:space="preserve"> yum install git </w:t>
-      </w:r>
-      <w:proofErr w:type="spellStart"/>
-      <w:r>
-        <w:t>sudo</w:t>
-      </w:r>
-      <w:proofErr w:type="spellEnd"/>
-      <w:r>
-        <w:t xml:space="preserve"> yum install git </w:t>
-      </w:r>
-      <w:proofErr w:type="spellStart"/>
-      <w:r>
-        <w:t>sudo</w:t>
-      </w:r>
-      <w:proofErr w:type="spellEnd"/>
-      <w:r>
-        <w:t xml:space="preserve"> yum install git </w:t>
-      </w:r>
-      <w:proofErr w:type="spellStart"/>
-      <w:r>
-        <w:t>sudo</w:t>
-      </w:r>
-      <w:proofErr w:type="spellEnd"/>
-      <w:r>
-        <w:t xml:space="preserve"> yum install git </w:t>
-      </w:r>
-      <w:proofErr w:type="spellStart"/>
-      <w:r>
-        <w:t>sudo</w:t>
-      </w:r>
-      <w:proofErr w:type="spellEnd"/>
-      <w:r>
-        <w:t xml:space="preserve"> yum install git </w:t>
-      </w:r>
-      <w:proofErr w:type="spellStart"/>
-      <w:r>
-        <w:t>sudo</w:t>
-      </w:r>
-      <w:proofErr w:type="spellEnd"/>
-      <w:r>
-        <w:t xml:space="preserve"> yum install git </w:t>
-      </w:r>
-      <w:proofErr w:type="spellStart"/>
-      <w:r>
-        <w:t>sudo</w:t>
-      </w:r>
-      <w:proofErr w:type="spellEnd"/>
-      <w:r>
-        <w:t xml:space="preserve"> yum install git </w:t>
-      </w:r>
-      <w:proofErr w:type="spellStart"/>
-      <w:r>
-        <w:t>sudo</w:t>
-      </w:r>
-      <w:proofErr w:type="spellEnd"/>
-      <w:r>
-        <w:t xml:space="preserve"> yum install git </w:t>
-      </w:r>
-      <w:proofErr w:type="spellStart"/>
-      <w:r>
-        <w:t>sudo</w:t>
-      </w:r>
-      <w:proofErr w:type="spellEnd"/>
-      <w:r>
-        <w:t xml:space="preserve"> yum install git </w:t>
-      </w:r>
-      <w:proofErr w:type="spellStart"/>
-      <w:r>
-        <w:t>sudo</w:t>
-      </w:r>
-      <w:proofErr w:type="spellEnd"/>
-      <w:r>
-        <w:t xml:space="preserve"> yum install git </w:t>
-      </w:r>
-      <w:proofErr w:type="spellStart"/>
-      <w:r>
-        <w:t>sudo</w:t>
-      </w:r>
-      <w:proofErr w:type="spellEnd"/>
-      <w:r>
-        <w:t xml:space="preserve"> yum install git </w:t>
-      </w:r>
-      <w:proofErr w:type="spellStart"/>
-      <w:r>
-        <w:t>sudo</w:t>
-      </w:r>
-      <w:proofErr w:type="spellEnd"/>
-      <w:r>
-        <w:t xml:space="preserve"> yum install git </w:t>
-      </w:r>
-      <w:proofErr w:type="spellStart"/>
-      <w:r>
-        <w:t>sudo</w:t>
-      </w:r>
-      <w:proofErr w:type="spellEnd"/>
-      <w:r>
-        <w:t xml:space="preserve"> yum install git </w:t>
-      </w:r>
-      <w:proofErr w:type="spellStart"/>
-      <w:r>
-        <w:t>sudo</w:t>
-      </w:r>
-      <w:proofErr w:type="spellEnd"/>
-      <w:r>
-        <w:t xml:space="preserve"> yum install git </w:t>
-      </w:r>
-      <w:proofErr w:type="spellStart"/>
-      <w:r>
-        <w:t>sudo</w:t>
-      </w:r>
-      <w:proofErr w:type="spellEnd"/>
-      <w:r>
-        <w:t xml:space="preserve"> yum install git </w:t>
-      </w:r>
-      <w:proofErr w:type="spellStart"/>
-      <w:r>
-        <w:t>sudo</w:t>
-      </w:r>
-      <w:proofErr w:type="spellEnd"/>
-      <w:r>
-        <w:t xml:space="preserve"> yum install git </w:t>
-      </w:r>
-      <w:proofErr w:type="spellStart"/>
-      <w:r>
-        <w:t>sudo</w:t>
-      </w:r>
-      <w:proofErr w:type="spellEnd"/>
-      <w:r>
-        <w:t xml:space="preserve"> yum install git </w:t>
-      </w:r>
-      <w:proofErr w:type="spellStart"/>
-      <w:r>
-        <w:t>sudo</w:t>
-      </w:r>
-      <w:proofErr w:type="spellEnd"/>
-      <w:r>
-        <w:t xml:space="preserve"> yum install git </w:t>
-      </w:r>
-      <w:proofErr w:type="spellStart"/>
-      <w:r>
-        <w:t>sudo</w:t>
-      </w:r>
-      <w:proofErr w:type="spellEnd"/>
-      <w:r>
-        <w:t xml:space="preserve"> yum install git </w:t>
-      </w:r>
-      <w:proofErr w:type="spellStart"/>
-      <w:r>
-        <w:t>sudo</w:t>
-      </w:r>
-      <w:proofErr w:type="spellEnd"/>
-      <w:r>
-        <w:t xml:space="preserve"> yum install git </w:t>
-      </w:r>
-      <w:proofErr w:type="spellStart"/>
-      <w:r>
-        <w:t>sudo</w:t>
-      </w:r>
-      <w:proofErr w:type="spellEnd"/>
-      <w:r>
-        <w:t xml:space="preserve"> yum install git </w:t>
-      </w:r>
-      <w:proofErr w:type="spellStart"/>
-      <w:r>
-        <w:t>sudo</w:t>
-      </w:r>
-      <w:proofErr w:type="spellEnd"/>
-      <w:r>
-        <w:t xml:space="preserve"> yum install git </w:t>
-      </w:r>
-      <w:proofErr w:type="spellStart"/>
-      <w:r>
-        <w:t>sudo</w:t>
-      </w:r>
-      <w:proofErr w:type="spellEnd"/>
-      <w:r>
-        <w:t xml:space="preserve"> yum install git </w:t>
-      </w:r>
-      <w:proofErr w:type="spellStart"/>
-      <w:r>
-        <w:t>sudo</w:t>
-      </w:r>
-      <w:proofErr w:type="spellEnd"/>
-      <w:r>
-        <w:t xml:space="preserve"> yum install git </w:t>
-      </w:r>
-      <w:proofErr w:type="spellStart"/>
-      <w:r>
-        <w:t>sudo</w:t>
-      </w:r>
-      <w:proofErr w:type="spellEnd"/>
-      <w:r>
-        <w:t xml:space="preserve"> yum install git </w:t>
-      </w:r>
-      <w:proofErr w:type="spellStart"/>
-      <w:r>
-        <w:t>sudo</w:t>
-      </w:r>
-      <w:proofErr w:type="spellEnd"/>
-      <w:r>
-        <w:t xml:space="preserve"> yum install git </w:t>
-      </w:r>
-      <w:proofErr w:type="spellStart"/>
-      <w:r>
-        <w:t>sudo</w:t>
-      </w:r>
-      <w:proofErr w:type="spellEnd"/>
-      <w:r>
-        <w:t xml:space="preserve"> yum install git </w:t>
-      </w:r>
-      <w:proofErr w:type="spellStart"/>
-      <w:r>
-        <w:t>sudo</w:t>
-      </w:r>
-      <w:proofErr w:type="spellEnd"/>
-      <w:r>
-        <w:t xml:space="preserve"> yum install git </w:t>
-      </w:r>
-      <w:proofErr w:type="spellStart"/>
-      <w:r>
-        <w:t>sudo</w:t>
-      </w:r>
-      <w:proofErr w:type="spellEnd"/>
-      <w:r>
-        <w:t xml:space="preserve"> yum install git </w:t>
-      </w:r>
-      <w:proofErr w:type="spellStart"/>
-      <w:r>
-        <w:t>sudo</w:t>
-      </w:r>
-      <w:proofErr w:type="spellEnd"/>
-      <w:r>
-        <w:t xml:space="preserve"> yum install git </w:t>
-      </w:r>
-      <w:proofErr w:type="spellStart"/>
-      <w:r>
-        <w:t>sudo</w:t>
-      </w:r>
-      <w:proofErr w:type="spellEnd"/>
-      <w:r>
-        <w:t xml:space="preserve"> yum install git </w:t>
-      </w:r>
-      <w:proofErr w:type="spellStart"/>
-      <w:r>
-        <w:t>sudo</w:t>
-      </w:r>
-      <w:proofErr w:type="spellEnd"/>
-      <w:r>
-        <w:t xml:space="preserve"> yum install git </w:t>
-      </w:r>
-      <w:proofErr w:type="spellStart"/>
-      <w:r>
-        <w:t>sudo</w:t>
-      </w:r>
-      <w:proofErr w:type="spellEnd"/>
-      <w:r>
-        <w:t xml:space="preserve"> yum install git </w:t>
-      </w:r>
-      <w:proofErr w:type="spellStart"/>
-      <w:r>
-        <w:t>sudo</w:t>
-      </w:r>
-      <w:proofErr w:type="spellEnd"/>
-      <w:r>
-        <w:t xml:space="preserve"> yum install git </w:t>
-      </w:r>
-      <w:proofErr w:type="spellStart"/>
-      <w:r>
-        <w:t>sudo</w:t>
-      </w:r>
-      <w:proofErr w:type="spellEnd"/>
-      <w:r>
-        <w:t xml:space="preserve"> yum install git </w:t>
-      </w:r>
-      <w:proofErr w:type="spellStart"/>
-      <w:r>
-        <w:t>sudo</w:t>
-      </w:r>
-      <w:proofErr w:type="spellEnd"/>
-      <w:r>
-        <w:t xml:space="preserve"> yum install git </w:t>
-      </w:r>
-      <w:proofErr w:type="spellStart"/>
-      <w:r>
-        <w:t>sudo</w:t>
-      </w:r>
-      <w:proofErr w:type="spellEnd"/>
-      <w:r>
-        <w:t xml:space="preserve"> yum install git </w:t>
-      </w:r>
-      <w:proofErr w:type="spellStart"/>
-      <w:r>
-        <w:t>sudo</w:t>
-      </w:r>
-      <w:proofErr w:type="spellEnd"/>
-      <w:r>
-        <w:t xml:space="preserve"> yum install git </w:t>
-      </w:r>
-      <w:proofErr w:type="spellStart"/>
-      <w:r>
-        <w:t>sudo</w:t>
-      </w:r>
-      <w:proofErr w:type="spellEnd"/>
-      <w:r>
-        <w:t xml:space="preserve"> yum install git </w:t>
-      </w:r>
-      <w:proofErr w:type="spellStart"/>
-      <w:r>
-        <w:t>sudo</w:t>
-      </w:r>
-      <w:proofErr w:type="spellEnd"/>
-      <w:r>
-        <w:t xml:space="preserve"> yum install git </w:t>
-      </w:r>
-      <w:proofErr w:type="spellStart"/>
-      <w:r>
-        <w:t>sudo</w:t>
-      </w:r>
-      <w:proofErr w:type="spellEnd"/>
-      <w:r>
-        <w:t xml:space="preserve"> yum install git </w:t>
-      </w:r>
-      <w:proofErr w:type="spellStart"/>
-      <w:r>
-        <w:t>sudo</w:t>
-      </w:r>
-      <w:proofErr w:type="spellEnd"/>
-      <w:r>
-        <w:t xml:space="preserve"> yum install git </w:t>
-      </w:r>
-      <w:proofErr w:type="spellStart"/>
-      <w:r>
-        <w:t>sudo</w:t>
-      </w:r>
-      <w:proofErr w:type="spellEnd"/>
-      <w:r>
-        <w:t xml:space="preserve"> yum install git </w:t>
-      </w:r>
-      <w:proofErr w:type="spellStart"/>
-      <w:r>
-        <w:t>sudo</w:t>
-      </w:r>
-      <w:proofErr w:type="spellEnd"/>
-      <w:r>
-        <w:t xml:space="preserve"> yum install git </w:t>
-      </w:r>
-      <w:proofErr w:type="spellStart"/>
-      <w:r>
-        <w:t>sudo</w:t>
-      </w:r>
-      <w:proofErr w:type="spellEnd"/>
-      <w:r>
-        <w:t xml:space="preserve"> yum install git </w:t>
-      </w:r>
-      <w:proofErr w:type="spellStart"/>
-      <w:r>
-        <w:t>sudo</w:t>
-      </w:r>
-      <w:proofErr w:type="spellEnd"/>
-      <w:r>
-        <w:t xml:space="preserve"> yum install git </w:t>
-      </w:r>
-      <w:proofErr w:type="spellStart"/>
-      <w:r>
-        <w:t>sudo</w:t>
-      </w:r>
-      <w:proofErr w:type="spellEnd"/>
-      <w:r>
-        <w:t xml:space="preserve"> yum install git </w:t>
-      </w:r>
-      <w:proofErr w:type="spellStart"/>
-      <w:r>
-        <w:t>sudo</w:t>
-      </w:r>
-      <w:proofErr w:type="spellEnd"/>
-      <w:r>
-        <w:t xml:space="preserve"> yum install git </w:t>
-      </w:r>
-      <w:proofErr w:type="spellStart"/>
-      <w:r>
-        <w:t>sudo</w:t>
-      </w:r>
-      <w:proofErr w:type="spellEnd"/>
-      <w:r>
-        <w:t xml:space="preserve"> yum install git </w:t>
-      </w:r>
-      <w:proofErr w:type="spellStart"/>
-      <w:r>
-        <w:t>sudo</w:t>
-      </w:r>
-      <w:proofErr w:type="spellEnd"/>
-      <w:r>
-        <w:t xml:space="preserve"> yum install git </w:t>
-      </w:r>
-      <w:proofErr w:type="spellStart"/>
-      <w:r>
-        <w:t>sudo</w:t>
-      </w:r>
-      <w:proofErr w:type="spellEnd"/>
-      <w:r>
-        <w:t xml:space="preserve"> yum install git </w:t>
-      </w:r>
-      <w:proofErr w:type="spellStart"/>
-      <w:r>
-        <w:t>sudo</w:t>
-      </w:r>
-      <w:proofErr w:type="spellEnd"/>
-      <w:r>
-        <w:t xml:space="preserve"> yum install git </w:t>
-      </w:r>
-      <w:proofErr w:type="spellStart"/>
-      <w:r>
-        <w:t>sudo</w:t>
-      </w:r>
-      <w:proofErr w:type="spellEnd"/>
-      <w:r>
-        <w:t xml:space="preserve"> yum install git </w:t>
-      </w:r>
-      <w:proofErr w:type="spellStart"/>
-      <w:r>
-        <w:t>sudo</w:t>
-      </w:r>
-      <w:proofErr w:type="spellEnd"/>
-      <w:r>
-        <w:t xml:space="preserve"> yum install git </w:t>
-      </w:r>
-      <w:proofErr w:type="spellStart"/>
-      <w:r>
-        <w:t>sudo</w:t>
-      </w:r>
-      <w:proofErr w:type="spellEnd"/>
-      <w:r>
-        <w:t xml:space="preserve"> yum install git </w:t>
-      </w:r>
-      <w:proofErr w:type="spellStart"/>
-      <w:r>
-        <w:t>sudo</w:t>
-      </w:r>
-      <w:proofErr w:type="spellEnd"/>
-      <w:r>
-        <w:t xml:space="preserve"> yum install git </w:t>
-      </w:r>
-      <w:proofErr w:type="spellStart"/>
-      <w:r>
-        <w:t>sudo</w:t>
-      </w:r>
-      <w:proofErr w:type="spellEnd"/>
-      <w:r>
-        <w:t xml:space="preserve"> yum install git </w:t>
-      </w:r>
-      <w:proofErr w:type="spellStart"/>
-      <w:r>
-        <w:t>sudo</w:t>
-      </w:r>
-      <w:proofErr w:type="spellEnd"/>
-      <w:r>
-        <w:t xml:space="preserve"> yum install git </w:t>
-      </w:r>
-      <w:proofErr w:type="spellStart"/>
-      <w:r>
-        <w:t>sudo</w:t>
-      </w:r>
-      <w:proofErr w:type="spellEnd"/>
-      <w:r>
-        <w:t xml:space="preserve"> yum install git </w:t>
-      </w:r>
-      <w:proofErr w:type="spellStart"/>
-      <w:r>
-        <w:t>sudo</w:t>
-      </w:r>
-      <w:proofErr w:type="spellEnd"/>
-      <w:r>
-        <w:t xml:space="preserve"> yum install git </w:t>
-      </w:r>
-      <w:proofErr w:type="spellStart"/>
-      <w:r>
-        <w:t>sudo</w:t>
-      </w:r>
-      <w:proofErr w:type="spellEnd"/>
-      <w:r>
-        <w:t xml:space="preserve"> yum install git </w:t>
-      </w:r>
-      <w:proofErr w:type="spellStart"/>
-      <w:r>
-        <w:t>sudo</w:t>
-      </w:r>
-      <w:proofErr w:type="spellEnd"/>
-      <w:r>
-        <w:t xml:space="preserve"> yum install git </w:t>
-      </w:r>
-      <w:proofErr w:type="spellStart"/>
-      <w:r>
-        <w:t>sudo</w:t>
-      </w:r>
-      <w:proofErr w:type="spellEnd"/>
-      <w:r>
-        <w:t xml:space="preserve"> yum install git </w:t>
-      </w:r>
-      <w:proofErr w:type="spellStart"/>
-      <w:r>
-        <w:t>sudo</w:t>
-      </w:r>
-      <w:proofErr w:type="spellEnd"/>
-      <w:r>
-        <w:t xml:space="preserve"> yum install git </w:t>
-      </w:r>
-      <w:proofErr w:type="spellStart"/>
-      <w:r>
-        <w:t>sudo</w:t>
-      </w:r>
-      <w:proofErr w:type="spellEnd"/>
-      <w:r>
-        <w:t xml:space="preserve"> yum install git </w:t>
-      </w:r>
-      <w:proofErr w:type="spellStart"/>
-      <w:r>
-        <w:t>sudo</w:t>
-      </w:r>
-      <w:proofErr w:type="spellEnd"/>
-      <w:r>
-        <w:t xml:space="preserve"> yum install git </w:t>
-      </w:r>
-      <w:proofErr w:type="spellStart"/>
-      <w:r>
-        <w:t>sudo</w:t>
-      </w:r>
-      <w:proofErr w:type="spellEnd"/>
-      <w:r>
-        <w:t xml:space="preserve"> yum install git </w:t>
-      </w:r>
-      <w:proofErr w:type="spellStart"/>
-      <w:r>
-        <w:t>sudo</w:t>
-      </w:r>
-      <w:proofErr w:type="spellEnd"/>
-      <w:r>
-        <w:t xml:space="preserve"> yum install git</w:t>
+        <w:t xml:space="preserve"> yum install </w:t>
+      </w:r>
+      <w:proofErr w:type="spellStart"/>
+      <w:r>
+        <w:t>git</w:t>
       </w:r>
       <w:bookmarkStart w:id="0" w:name="_GoBack"/>
       <w:bookmarkEnd w:id="0"/>
       <w:r>
-        <w:t xml:space="preserve">Classs 1 </w:t>
+        <w:t>sudo</w:t>
+      </w:r>
+      <w:proofErr w:type="spellEnd"/>
+      <w:r>
+        <w:t xml:space="preserve"> yum install git </w:t>
+      </w:r>
+      <w:proofErr w:type="spellStart"/>
+      <w:r>
+        <w:t>sudo</w:t>
+      </w:r>
+      <w:proofErr w:type="spellEnd"/>
+      <w:r>
+        <w:t xml:space="preserve"> yum install git </w:t>
+      </w:r>
+      <w:proofErr w:type="spellStart"/>
+      <w:r>
+        <w:t>sudo</w:t>
+      </w:r>
+      <w:proofErr w:type="spellEnd"/>
+      <w:r>
+        <w:t xml:space="preserve"> yum install git </w:t>
+      </w:r>
+      <w:proofErr w:type="spellStart"/>
+      <w:r>
+        <w:t>sudo</w:t>
+      </w:r>
+      <w:proofErr w:type="spellEnd"/>
+      <w:r>
+        <w:t xml:space="preserve"> yum install git </w:t>
+      </w:r>
+      <w:proofErr w:type="spellStart"/>
+      <w:r>
+        <w:t>sudo</w:t>
+      </w:r>
+      <w:proofErr w:type="spellEnd"/>
+      <w:r>
+        <w:t xml:space="preserve"> yum install git </w:t>
+      </w:r>
+      <w:proofErr w:type="spellStart"/>
+      <w:r>
+        <w:t>sudo</w:t>
+      </w:r>
+      <w:proofErr w:type="spellEnd"/>
+      <w:r>
+        <w:t xml:space="preserve"> yum install git </w:t>
+      </w:r>
+      <w:proofErr w:type="spellStart"/>
+      <w:r>
+        <w:t>sudo</w:t>
+      </w:r>
+      <w:proofErr w:type="spellEnd"/>
+      <w:r>
+        <w:t xml:space="preserve"> yum install git </w:t>
+      </w:r>
+      <w:proofErr w:type="spellStart"/>
+      <w:r>
+        <w:t>sudo</w:t>
+      </w:r>
+      <w:proofErr w:type="spellEnd"/>
+      <w:r>
+        <w:t xml:space="preserve"> yum install git </w:t>
+      </w:r>
+      <w:proofErr w:type="spellStart"/>
+      <w:r>
+        <w:t>sudo</w:t>
+      </w:r>
+      <w:proofErr w:type="spellEnd"/>
+      <w:r>
+        <w:t xml:space="preserve"> yum install git </w:t>
+      </w:r>
+      <w:proofErr w:type="spellStart"/>
+      <w:r>
+        <w:t>sudo</w:t>
+      </w:r>
+      <w:proofErr w:type="spellEnd"/>
+      <w:r>
+        <w:t xml:space="preserve"> yum install git </w:t>
+      </w:r>
+      <w:proofErr w:type="spellStart"/>
+      <w:r>
+        <w:t>sudo</w:t>
+      </w:r>
+      <w:proofErr w:type="spellEnd"/>
+      <w:r>
+        <w:t xml:space="preserve"> yum install git </w:t>
+      </w:r>
+      <w:proofErr w:type="spellStart"/>
+      <w:r>
+        <w:t>sudo</w:t>
+      </w:r>
+      <w:proofErr w:type="spellEnd"/>
+      <w:r>
+        <w:t xml:space="preserve"> yum install git </w:t>
+      </w:r>
+      <w:proofErr w:type="spellStart"/>
+      <w:r>
+        <w:t>sudo</w:t>
+      </w:r>
+      <w:proofErr w:type="spellEnd"/>
+      <w:r>
+        <w:t xml:space="preserve"> yum install git </w:t>
+      </w:r>
+      <w:proofErr w:type="spellStart"/>
+      <w:r>
+        <w:t>sudo</w:t>
+      </w:r>
+      <w:proofErr w:type="spellEnd"/>
+      <w:r>
+        <w:t xml:space="preserve"> yum install git </w:t>
+      </w:r>
+      <w:proofErr w:type="spellStart"/>
+      <w:r>
+        <w:t>sudo</w:t>
+      </w:r>
+      <w:proofErr w:type="spellEnd"/>
+      <w:r>
+        <w:t xml:space="preserve"> yum install git </w:t>
+      </w:r>
+      <w:proofErr w:type="spellStart"/>
+      <w:r>
+        <w:t>sudo</w:t>
+      </w:r>
+      <w:proofErr w:type="spellEnd"/>
+      <w:r>
+        <w:t xml:space="preserve"> yum install git </w:t>
+      </w:r>
+      <w:proofErr w:type="spellStart"/>
+      <w:r>
+        <w:t>sudo</w:t>
+      </w:r>
+      <w:proofErr w:type="spellEnd"/>
+      <w:r>
+        <w:t xml:space="preserve"> yum install git </w:t>
+      </w:r>
+      <w:proofErr w:type="spellStart"/>
+      <w:r>
+        <w:t>sudo</w:t>
+      </w:r>
+      <w:proofErr w:type="spellEnd"/>
+      <w:r>
+        <w:t xml:space="preserve"> yum install git </w:t>
+      </w:r>
+      <w:proofErr w:type="spellStart"/>
+      <w:r>
+        <w:t>sudo</w:t>
+      </w:r>
+      <w:proofErr w:type="spellEnd"/>
+      <w:r>
+        <w:t xml:space="preserve"> yum install git </w:t>
+      </w:r>
+      <w:proofErr w:type="spellStart"/>
+      <w:r>
+        <w:t>sudo</w:t>
+      </w:r>
+      <w:proofErr w:type="spellEnd"/>
+      <w:r>
+        <w:t xml:space="preserve"> yum install git </w:t>
+      </w:r>
+      <w:proofErr w:type="spellStart"/>
+      <w:r>
+        <w:t>sudo</w:t>
+      </w:r>
+      <w:proofErr w:type="spellEnd"/>
+      <w:r>
+        <w:t xml:space="preserve"> yum install git </w:t>
+      </w:r>
+      <w:proofErr w:type="spellStart"/>
+      <w:r>
+        <w:t>sudo</w:t>
+      </w:r>
+      <w:proofErr w:type="spellEnd"/>
+      <w:r>
+        <w:t xml:space="preserve"> yum install git </w:t>
+      </w:r>
+      <w:proofErr w:type="spellStart"/>
+      <w:r>
+        <w:t>sudo</w:t>
+      </w:r>
+      <w:proofErr w:type="spellEnd"/>
+      <w:r>
+        <w:t xml:space="preserve"> yum install git </w:t>
+      </w:r>
+      <w:proofErr w:type="spellStart"/>
+      <w:r>
+        <w:t>sudo</w:t>
+      </w:r>
+      <w:proofErr w:type="spellEnd"/>
+      <w:r>
+        <w:t xml:space="preserve"> yum install git </w:t>
+      </w:r>
+      <w:proofErr w:type="spellStart"/>
+      <w:r>
+        <w:t>sudo</w:t>
+      </w:r>
+      <w:proofErr w:type="spellEnd"/>
+      <w:r>
+        <w:t xml:space="preserve"> yum install git </w:t>
+      </w:r>
+      <w:proofErr w:type="spellStart"/>
+      <w:r>
+        <w:t>sudo</w:t>
+      </w:r>
+      <w:proofErr w:type="spellEnd"/>
+      <w:r>
+        <w:t xml:space="preserve"> yum install git </w:t>
+      </w:r>
+      <w:proofErr w:type="spellStart"/>
+      <w:r>
+        <w:t>sudo</w:t>
+      </w:r>
+      <w:proofErr w:type="spellEnd"/>
+      <w:r>
+        <w:t xml:space="preserve"> yum install git </w:t>
+      </w:r>
+      <w:proofErr w:type="spellStart"/>
+      <w:r>
+        <w:t>sudo</w:t>
+      </w:r>
+      <w:proofErr w:type="spellEnd"/>
+      <w:r>
+        <w:t xml:space="preserve"> yum install git </w:t>
+      </w:r>
+      <w:proofErr w:type="spellStart"/>
+      <w:r>
+        <w:t>sudo</w:t>
+      </w:r>
+      <w:proofErr w:type="spellEnd"/>
+      <w:r>
+        <w:t xml:space="preserve"> yum install git </w:t>
+      </w:r>
+      <w:proofErr w:type="spellStart"/>
+      <w:r>
+        <w:t>sudo</w:t>
+      </w:r>
+      <w:proofErr w:type="spellEnd"/>
+      <w:r>
+        <w:t xml:space="preserve"> yum install git </w:t>
+      </w:r>
+      <w:proofErr w:type="spellStart"/>
+      <w:r>
+        <w:t>sudo</w:t>
+      </w:r>
+      <w:proofErr w:type="spellEnd"/>
+      <w:r>
+        <w:t xml:space="preserve"> yum install git </w:t>
+      </w:r>
+      <w:proofErr w:type="spellStart"/>
+      <w:r>
+        <w:t>sudo</w:t>
+      </w:r>
+      <w:proofErr w:type="spellEnd"/>
+      <w:r>
+        <w:t xml:space="preserve"> yum install git </w:t>
+      </w:r>
+      <w:proofErr w:type="spellStart"/>
+      <w:r>
+        <w:t>sudo</w:t>
+      </w:r>
+      <w:proofErr w:type="spellEnd"/>
+      <w:r>
+        <w:t xml:space="preserve"> yum install git </w:t>
+      </w:r>
+      <w:proofErr w:type="spellStart"/>
+      <w:r>
+        <w:t>sudo</w:t>
+      </w:r>
+      <w:proofErr w:type="spellEnd"/>
+      <w:r>
+        <w:t xml:space="preserve"> yum install git </w:t>
+      </w:r>
+      <w:proofErr w:type="spellStart"/>
+      <w:r>
+        <w:t>sudo</w:t>
+      </w:r>
+      <w:proofErr w:type="spellEnd"/>
+      <w:r>
+        <w:t xml:space="preserve"> yum install git </w:t>
+      </w:r>
+      <w:proofErr w:type="spellStart"/>
+      <w:r>
+        <w:t>sudo</w:t>
+      </w:r>
+      <w:proofErr w:type="spellEnd"/>
+      <w:r>
+        <w:t xml:space="preserve"> yum install git </w:t>
+      </w:r>
+      <w:proofErr w:type="spellStart"/>
+      <w:r>
+        <w:t>sudo</w:t>
+      </w:r>
+      <w:proofErr w:type="spellEnd"/>
+      <w:r>
+        <w:t xml:space="preserve"> yum install git </w:t>
+      </w:r>
+      <w:proofErr w:type="spellStart"/>
+      <w:r>
+        <w:t>sudo</w:t>
+      </w:r>
+      <w:proofErr w:type="spellEnd"/>
+      <w:r>
+        <w:t xml:space="preserve"> yum install git </w:t>
+      </w:r>
+      <w:proofErr w:type="spellStart"/>
+      <w:r>
+        <w:t>sudo</w:t>
+      </w:r>
+      <w:proofErr w:type="spellEnd"/>
+      <w:r>
+        <w:t xml:space="preserve"> yum install git </w:t>
+      </w:r>
+      <w:proofErr w:type="spellStart"/>
+      <w:r>
+        <w:t>sudo</w:t>
+      </w:r>
+      <w:proofErr w:type="spellEnd"/>
+      <w:r>
+        <w:t xml:space="preserve"> yum install git </w:t>
+      </w:r>
+      <w:proofErr w:type="spellStart"/>
+      <w:r>
+        <w:t>sudo</w:t>
+      </w:r>
+      <w:proofErr w:type="spellEnd"/>
+      <w:r>
+        <w:t xml:space="preserve"> yum install git </w:t>
+      </w:r>
+      <w:proofErr w:type="spellStart"/>
+      <w:r>
+        <w:t>sudo</w:t>
+      </w:r>
+      <w:proofErr w:type="spellEnd"/>
+      <w:r>
+        <w:t xml:space="preserve"> yum install git </w:t>
+      </w:r>
+      <w:proofErr w:type="spellStart"/>
+      <w:r>
+        <w:t>sudo</w:t>
+      </w:r>
+      <w:proofErr w:type="spellEnd"/>
+      <w:r>
+        <w:t xml:space="preserve"> yum install git </w:t>
+      </w:r>
+      <w:proofErr w:type="spellStart"/>
+      <w:r>
+        <w:t>sudo</w:t>
+      </w:r>
+      <w:proofErr w:type="spellEnd"/>
+      <w:r>
+        <w:t xml:space="preserve"> yum install git </w:t>
+      </w:r>
+      <w:proofErr w:type="spellStart"/>
+      <w:r>
+        <w:t>sudo</w:t>
+      </w:r>
+      <w:proofErr w:type="spellEnd"/>
+      <w:r>
+        <w:t xml:space="preserve"> yum install git </w:t>
+      </w:r>
+      <w:proofErr w:type="spellStart"/>
+      <w:r>
+        <w:t>sudo</w:t>
+      </w:r>
+      <w:proofErr w:type="spellEnd"/>
+      <w:r>
+        <w:t xml:space="preserve"> yum install git </w:t>
+      </w:r>
+      <w:proofErr w:type="spellStart"/>
+      <w:r>
+        <w:t>sudo</w:t>
+      </w:r>
+      <w:proofErr w:type="spellEnd"/>
+      <w:r>
+        <w:t xml:space="preserve"> yum install git </w:t>
+      </w:r>
+      <w:proofErr w:type="spellStart"/>
+      <w:r>
+        <w:t>sudo</w:t>
+      </w:r>
+      <w:proofErr w:type="spellEnd"/>
+      <w:r>
+        <w:t xml:space="preserve"> yum install git </w:t>
+      </w:r>
+      <w:proofErr w:type="spellStart"/>
+      <w:r>
+        <w:t>sudo</w:t>
+      </w:r>
+      <w:proofErr w:type="spellEnd"/>
+      <w:r>
+        <w:t xml:space="preserve"> yum install git </w:t>
+      </w:r>
+      <w:proofErr w:type="spellStart"/>
+      <w:r>
+        <w:t>sudo</w:t>
+      </w:r>
+      <w:proofErr w:type="spellEnd"/>
+      <w:r>
+        <w:t xml:space="preserve"> yum install git </w:t>
+      </w:r>
+      <w:proofErr w:type="spellStart"/>
+      <w:r>
+        <w:t>sudo</w:t>
+      </w:r>
+      <w:proofErr w:type="spellEnd"/>
+      <w:r>
+        <w:t xml:space="preserve"> yum install git </w:t>
+      </w:r>
+      <w:proofErr w:type="spellStart"/>
+      <w:r>
+        <w:t>sudo</w:t>
+      </w:r>
+      <w:proofErr w:type="spellEnd"/>
+      <w:r>
+        <w:t xml:space="preserve"> yum install git </w:t>
+      </w:r>
+      <w:proofErr w:type="spellStart"/>
+      <w:r>
+        <w:t>sudo</w:t>
+      </w:r>
+      <w:proofErr w:type="spellEnd"/>
+      <w:r>
+        <w:t xml:space="preserve"> yum install git </w:t>
+      </w:r>
+      <w:proofErr w:type="spellStart"/>
+      <w:r>
+        <w:t>sudo</w:t>
+      </w:r>
+      <w:proofErr w:type="spellEnd"/>
+      <w:r>
+        <w:t xml:space="preserve"> yum install git </w:t>
+      </w:r>
+      <w:proofErr w:type="spellStart"/>
+      <w:r>
+        <w:t>sudo</w:t>
+      </w:r>
+      <w:proofErr w:type="spellEnd"/>
+      <w:r>
+        <w:t xml:space="preserve"> yum install git </w:t>
+      </w:r>
+      <w:proofErr w:type="spellStart"/>
+      <w:r>
+        <w:t>sudo</w:t>
+      </w:r>
+      <w:proofErr w:type="spellEnd"/>
+      <w:r>
+        <w:t xml:space="preserve"> yum install git </w:t>
+      </w:r>
+      <w:proofErr w:type="spellStart"/>
+      <w:r>
+        <w:t>sudo</w:t>
+      </w:r>
+      <w:proofErr w:type="spellEnd"/>
+      <w:r>
+        <w:t xml:space="preserve"> yum install git </w:t>
+      </w:r>
+      <w:proofErr w:type="spellStart"/>
+      <w:r>
+        <w:t>sudo</w:t>
+      </w:r>
+      <w:proofErr w:type="spellEnd"/>
+      <w:r>
+        <w:t xml:space="preserve"> yum install git </w:t>
+      </w:r>
+      <w:proofErr w:type="spellStart"/>
+      <w:r>
+        <w:t>sudo</w:t>
+      </w:r>
+      <w:proofErr w:type="spellEnd"/>
+      <w:r>
+        <w:t xml:space="preserve"> yum install git </w:t>
+      </w:r>
+      <w:proofErr w:type="spellStart"/>
+      <w:r>
+        <w:t>sudo</w:t>
+      </w:r>
+      <w:proofErr w:type="spellEnd"/>
+      <w:r>
+        <w:t xml:space="preserve"> yum install git </w:t>
+      </w:r>
+      <w:proofErr w:type="spellStart"/>
+      <w:r>
+        <w:t>sudo</w:t>
+      </w:r>
+      <w:proofErr w:type="spellEnd"/>
+      <w:r>
+        <w:t xml:space="preserve"> yum install git </w:t>
+      </w:r>
+      <w:proofErr w:type="spellStart"/>
+      <w:r>
+        <w:t>sudo</w:t>
+      </w:r>
+      <w:proofErr w:type="spellEnd"/>
+      <w:r>
+        <w:t xml:space="preserve"> yum install git </w:t>
+      </w:r>
+      <w:proofErr w:type="spellStart"/>
+      <w:r>
+        <w:t>sudo</w:t>
+      </w:r>
+      <w:proofErr w:type="spellEnd"/>
+      <w:r>
+        <w:t xml:space="preserve"> yum install git </w:t>
+      </w:r>
+      <w:proofErr w:type="spellStart"/>
+      <w:r>
+        <w:t>sudo</w:t>
+      </w:r>
+      <w:proofErr w:type="spellEnd"/>
+      <w:r>
+        <w:t xml:space="preserve"> yum install git </w:t>
+      </w:r>
+      <w:proofErr w:type="spellStart"/>
+      <w:r>
+        <w:t>sudo</w:t>
+      </w:r>
+      <w:proofErr w:type="spellEnd"/>
+      <w:r>
+        <w:t xml:space="preserve"> yum install git </w:t>
+      </w:r>
+      <w:proofErr w:type="spellStart"/>
+      <w:r>
+        <w:t>sudo</w:t>
+      </w:r>
+      <w:proofErr w:type="spellEnd"/>
+      <w:r>
+        <w:t xml:space="preserve"> yum install git </w:t>
+      </w:r>
+      <w:proofErr w:type="spellStart"/>
+      <w:r>
+        <w:t>sudo</w:t>
+      </w:r>
+      <w:proofErr w:type="spellEnd"/>
+      <w:r>
+        <w:t xml:space="preserve"> yum install git </w:t>
+      </w:r>
+      <w:proofErr w:type="spellStart"/>
+      <w:r>
+        <w:t>sudo</w:t>
+      </w:r>
+      <w:proofErr w:type="spellEnd"/>
+      <w:r>
+        <w:t xml:space="preserve"> yum install git </w:t>
+      </w:r>
+      <w:proofErr w:type="spellStart"/>
+      <w:r>
+        <w:t>sudo</w:t>
+      </w:r>
+      <w:proofErr w:type="spellEnd"/>
+      <w:r>
+        <w:t xml:space="preserve"> yum install git </w:t>
+      </w:r>
+      <w:proofErr w:type="spellStart"/>
+      <w:r>
+        <w:t>sudo</w:t>
+      </w:r>
+      <w:proofErr w:type="spellEnd"/>
+      <w:r>
+        <w:t xml:space="preserve"> yum install git </w:t>
+      </w:r>
+      <w:proofErr w:type="spellStart"/>
+      <w:r>
+        <w:t>sudo</w:t>
+      </w:r>
+      <w:proofErr w:type="spellEnd"/>
+      <w:r>
+        <w:t xml:space="preserve"> yum install git </w:t>
+      </w:r>
+      <w:proofErr w:type="spellStart"/>
+      <w:r>
+        <w:t>sudo</w:t>
+      </w:r>
+      <w:proofErr w:type="spellEnd"/>
+      <w:r>
+        <w:t xml:space="preserve"> yum install git </w:t>
+      </w:r>
+      <w:proofErr w:type="spellStart"/>
+      <w:r>
+        <w:t>sudo</w:t>
+      </w:r>
+      <w:proofErr w:type="spellEnd"/>
+      <w:r>
+        <w:t xml:space="preserve"> yum install git </w:t>
+      </w:r>
+      <w:proofErr w:type="spellStart"/>
+      <w:r>
+        <w:t>sudo</w:t>
+      </w:r>
+      <w:proofErr w:type="spellEnd"/>
+      <w:r>
+        <w:t xml:space="preserve"> yum install git </w:t>
+      </w:r>
+      <w:proofErr w:type="spellStart"/>
+      <w:r>
+        <w:t>sudo</w:t>
+      </w:r>
+      <w:proofErr w:type="spellEnd"/>
+      <w:r>
+        <w:t xml:space="preserve"> yum install git </w:t>
+      </w:r>
+      <w:proofErr w:type="spellStart"/>
+      <w:r>
+        <w:t>sudo</w:t>
+      </w:r>
+      <w:proofErr w:type="spellEnd"/>
+      <w:r>
+        <w:t xml:space="preserve"> yum install git </w:t>
+      </w:r>
+      <w:proofErr w:type="spellStart"/>
+      <w:r>
+        <w:t>sudo</w:t>
+      </w:r>
+      <w:proofErr w:type="spellEnd"/>
+      <w:r>
+        <w:t xml:space="preserve"> yum install git </w:t>
+      </w:r>
+      <w:proofErr w:type="spellStart"/>
+      <w:r>
+        <w:t>sudo</w:t>
+      </w:r>
+      <w:proofErr w:type="spellEnd"/>
+      <w:r>
+        <w:t xml:space="preserve"> yum install git </w:t>
+      </w:r>
+      <w:proofErr w:type="spellStart"/>
+      <w:r>
+        <w:t>sudo</w:t>
+      </w:r>
+      <w:proofErr w:type="spellEnd"/>
+      <w:r>
+        <w:t xml:space="preserve"> yum install git </w:t>
+      </w:r>
+      <w:proofErr w:type="spellStart"/>
+      <w:r>
+        <w:t>sudo</w:t>
+      </w:r>
+      <w:proofErr w:type="spellEnd"/>
+      <w:r>
+        <w:t xml:space="preserve"> yum install git </w:t>
+      </w:r>
+      <w:proofErr w:type="spellStart"/>
+      <w:r>
+        <w:t>sudo</w:t>
+      </w:r>
+      <w:proofErr w:type="spellEnd"/>
+      <w:r>
+        <w:t xml:space="preserve"> yum install git </w:t>
+      </w:r>
+      <w:proofErr w:type="spellStart"/>
+      <w:r>
+        <w:t>sudo</w:t>
+      </w:r>
+      <w:proofErr w:type="spellEnd"/>
+      <w:r>
+        <w:t xml:space="preserve"> yum install git </w:t>
+      </w:r>
+      <w:proofErr w:type="spellStart"/>
+      <w:r>
+        <w:t>sudo</w:t>
+      </w:r>
+      <w:proofErr w:type="spellEnd"/>
+      <w:r>
+        <w:t xml:space="preserve"> yum install git </w:t>
+      </w:r>
+      <w:proofErr w:type="spellStart"/>
+      <w:r>
+        <w:t>sudo</w:t>
+      </w:r>
+      <w:proofErr w:type="spellEnd"/>
+      <w:r>
+        <w:t xml:space="preserve"> yum install </w:t>
+      </w:r>
+      <w:proofErr w:type="spellStart"/>
+      <w:r>
+        <w:t>git</w:t>
+      </w:r>
+      <w:r>
+        <w:t>Classs</w:t>
+      </w:r>
+      <w:proofErr w:type="spellEnd"/>
+      <w:r>
+        <w:t xml:space="preserve"> 1 </w:t>
       </w:r>
       <w:proofErr w:type="spellStart"/>
       <w:r>

</xml_diff>

<commit_message>
Revert "this is my second comit"
This reverts commit 239bcf0fbc852ff6c54f9505aad647f8ab207d73.
</commit_message>
<xml_diff>
--- a/myfile.docx
+++ b/myfile.docx
@@ -94,695 +94,596 @@
       </w:r>
       <w:proofErr w:type="spellEnd"/>
       <w:r>
-        <w:t xml:space="preserve"> yum install </w:t>
-      </w:r>
-      <w:proofErr w:type="spellStart"/>
-      <w:r>
-        <w:t>git</w:t>
+        <w:t xml:space="preserve"> yum install git </w:t>
+      </w:r>
+      <w:proofErr w:type="spellStart"/>
+      <w:r>
+        <w:t>sudo</w:t>
+      </w:r>
+      <w:proofErr w:type="spellEnd"/>
+      <w:r>
+        <w:t xml:space="preserve"> yum install git </w:t>
+      </w:r>
+      <w:proofErr w:type="spellStart"/>
+      <w:r>
+        <w:t>sudo</w:t>
+      </w:r>
+      <w:proofErr w:type="spellEnd"/>
+      <w:r>
+        <w:t xml:space="preserve"> yum install git </w:t>
+      </w:r>
+      <w:proofErr w:type="spellStart"/>
+      <w:r>
+        <w:t>sudo</w:t>
+      </w:r>
+      <w:proofErr w:type="spellEnd"/>
+      <w:r>
+        <w:t xml:space="preserve"> yum install git </w:t>
+      </w:r>
+      <w:proofErr w:type="spellStart"/>
+      <w:r>
+        <w:t>sudo</w:t>
+      </w:r>
+      <w:proofErr w:type="spellEnd"/>
+      <w:r>
+        <w:t xml:space="preserve"> yum install git </w:t>
+      </w:r>
+      <w:proofErr w:type="spellStart"/>
+      <w:r>
+        <w:t>sudo</w:t>
+      </w:r>
+      <w:proofErr w:type="spellEnd"/>
+      <w:r>
+        <w:t xml:space="preserve"> yum install git </w:t>
+      </w:r>
+      <w:proofErr w:type="spellStart"/>
+      <w:r>
+        <w:t>sudo</w:t>
+      </w:r>
+      <w:proofErr w:type="spellEnd"/>
+      <w:r>
+        <w:t xml:space="preserve"> yum install git </w:t>
+      </w:r>
+      <w:proofErr w:type="spellStart"/>
+      <w:r>
+        <w:t>sudo</w:t>
+      </w:r>
+      <w:proofErr w:type="spellEnd"/>
+      <w:r>
+        <w:t xml:space="preserve"> yum install git </w:t>
+      </w:r>
+      <w:proofErr w:type="spellStart"/>
+      <w:r>
+        <w:t>sudo</w:t>
+      </w:r>
+      <w:proofErr w:type="spellEnd"/>
+      <w:r>
+        <w:t xml:space="preserve"> yum install git </w:t>
+      </w:r>
+      <w:proofErr w:type="spellStart"/>
+      <w:r>
+        <w:t>sudo</w:t>
+      </w:r>
+      <w:proofErr w:type="spellEnd"/>
+      <w:r>
+        <w:t xml:space="preserve"> yum install git </w:t>
+      </w:r>
+      <w:proofErr w:type="spellStart"/>
+      <w:r>
+        <w:t>sudo</w:t>
+      </w:r>
+      <w:proofErr w:type="spellEnd"/>
+      <w:r>
+        <w:t xml:space="preserve"> yum install git </w:t>
+      </w:r>
+      <w:proofErr w:type="spellStart"/>
+      <w:r>
+        <w:t>sudo</w:t>
+      </w:r>
+      <w:proofErr w:type="spellEnd"/>
+      <w:r>
+        <w:t xml:space="preserve"> yum install git </w:t>
+      </w:r>
+      <w:proofErr w:type="spellStart"/>
+      <w:r>
+        <w:t>sudo</w:t>
+      </w:r>
+      <w:proofErr w:type="spellEnd"/>
+      <w:r>
+        <w:t xml:space="preserve"> yum install git </w:t>
+      </w:r>
+      <w:proofErr w:type="spellStart"/>
+      <w:r>
+        <w:t>sudo</w:t>
+      </w:r>
+      <w:proofErr w:type="spellEnd"/>
+      <w:r>
+        <w:t xml:space="preserve"> yum install git </w:t>
+      </w:r>
+      <w:proofErr w:type="spellStart"/>
+      <w:r>
+        <w:t>sudo</w:t>
+      </w:r>
+      <w:proofErr w:type="spellEnd"/>
+      <w:r>
+        <w:t xml:space="preserve"> yum install git </w:t>
+      </w:r>
+      <w:proofErr w:type="spellStart"/>
+      <w:r>
+        <w:t>sudo</w:t>
+      </w:r>
+      <w:proofErr w:type="spellEnd"/>
+      <w:r>
+        <w:t xml:space="preserve"> yum install git </w:t>
+      </w:r>
+      <w:proofErr w:type="spellStart"/>
+      <w:r>
+        <w:t>sudo</w:t>
+      </w:r>
+      <w:proofErr w:type="spellEnd"/>
+      <w:r>
+        <w:t xml:space="preserve"> yum install git </w:t>
+      </w:r>
+      <w:proofErr w:type="spellStart"/>
+      <w:r>
+        <w:t>sudo</w:t>
+      </w:r>
+      <w:proofErr w:type="spellEnd"/>
+      <w:r>
+        <w:t xml:space="preserve"> yum install git </w:t>
+      </w:r>
+      <w:proofErr w:type="spellStart"/>
+      <w:r>
+        <w:t>sudo</w:t>
+      </w:r>
+      <w:proofErr w:type="spellEnd"/>
+      <w:r>
+        <w:t xml:space="preserve"> yum install git </w:t>
+      </w:r>
+      <w:proofErr w:type="spellStart"/>
+      <w:r>
+        <w:t>sudo</w:t>
+      </w:r>
+      <w:proofErr w:type="spellEnd"/>
+      <w:r>
+        <w:t xml:space="preserve"> yum install git </w:t>
+      </w:r>
+      <w:proofErr w:type="spellStart"/>
+      <w:r>
+        <w:t>sudo</w:t>
+      </w:r>
+      <w:proofErr w:type="spellEnd"/>
+      <w:r>
+        <w:t xml:space="preserve"> yum install git </w:t>
+      </w:r>
+      <w:proofErr w:type="spellStart"/>
+      <w:r>
+        <w:t>sudo</w:t>
+      </w:r>
+      <w:proofErr w:type="spellEnd"/>
+      <w:r>
+        <w:t xml:space="preserve"> yum install git </w:t>
+      </w:r>
+      <w:proofErr w:type="spellStart"/>
+      <w:r>
+        <w:t>sudo</w:t>
+      </w:r>
+      <w:proofErr w:type="spellEnd"/>
+      <w:r>
+        <w:t xml:space="preserve"> yum install git </w:t>
+      </w:r>
+      <w:proofErr w:type="spellStart"/>
+      <w:r>
+        <w:t>sudo</w:t>
+      </w:r>
+      <w:proofErr w:type="spellEnd"/>
+      <w:r>
+        <w:t xml:space="preserve"> yum install git </w:t>
+      </w:r>
+      <w:proofErr w:type="spellStart"/>
+      <w:r>
+        <w:t>sudo</w:t>
+      </w:r>
+      <w:proofErr w:type="spellEnd"/>
+      <w:r>
+        <w:t xml:space="preserve"> yum install git </w:t>
+      </w:r>
+      <w:proofErr w:type="spellStart"/>
+      <w:r>
+        <w:t>sudo</w:t>
+      </w:r>
+      <w:proofErr w:type="spellEnd"/>
+      <w:r>
+        <w:t xml:space="preserve"> yum install git </w:t>
+      </w:r>
+      <w:proofErr w:type="spellStart"/>
+      <w:r>
+        <w:t>sudo</w:t>
+      </w:r>
+      <w:proofErr w:type="spellEnd"/>
+      <w:r>
+        <w:t xml:space="preserve"> yum install git </w:t>
+      </w:r>
+      <w:proofErr w:type="spellStart"/>
+      <w:r>
+        <w:t>sudo</w:t>
+      </w:r>
+      <w:proofErr w:type="spellEnd"/>
+      <w:r>
+        <w:t xml:space="preserve"> yum install git </w:t>
+      </w:r>
+      <w:proofErr w:type="spellStart"/>
+      <w:r>
+        <w:t>sudo</w:t>
+      </w:r>
+      <w:proofErr w:type="spellEnd"/>
+      <w:r>
+        <w:t xml:space="preserve"> yum install git </w:t>
+      </w:r>
+      <w:proofErr w:type="spellStart"/>
+      <w:r>
+        <w:t>sudo</w:t>
+      </w:r>
+      <w:proofErr w:type="spellEnd"/>
+      <w:r>
+        <w:t xml:space="preserve"> yum install git </w:t>
+      </w:r>
+      <w:proofErr w:type="spellStart"/>
+      <w:r>
+        <w:t>sudo</w:t>
+      </w:r>
+      <w:proofErr w:type="spellEnd"/>
+      <w:r>
+        <w:t xml:space="preserve"> yum install git </w:t>
+      </w:r>
+      <w:proofErr w:type="spellStart"/>
+      <w:r>
+        <w:t>sudo</w:t>
+      </w:r>
+      <w:proofErr w:type="spellEnd"/>
+      <w:r>
+        <w:t xml:space="preserve"> yum install git </w:t>
+      </w:r>
+      <w:proofErr w:type="spellStart"/>
+      <w:r>
+        <w:t>sudo</w:t>
+      </w:r>
+      <w:proofErr w:type="spellEnd"/>
+      <w:r>
+        <w:t xml:space="preserve"> yum install git </w:t>
+      </w:r>
+      <w:proofErr w:type="spellStart"/>
+      <w:r>
+        <w:t>sudo</w:t>
+      </w:r>
+      <w:proofErr w:type="spellEnd"/>
+      <w:r>
+        <w:t xml:space="preserve"> yum install git </w:t>
+      </w:r>
+      <w:proofErr w:type="spellStart"/>
+      <w:r>
+        <w:t>sudo</w:t>
+      </w:r>
+      <w:proofErr w:type="spellEnd"/>
+      <w:r>
+        <w:t xml:space="preserve"> yum install git </w:t>
+      </w:r>
+      <w:proofErr w:type="spellStart"/>
+      <w:r>
+        <w:t>sudo</w:t>
+      </w:r>
+      <w:proofErr w:type="spellEnd"/>
+      <w:r>
+        <w:t xml:space="preserve"> yum install git </w:t>
+      </w:r>
+      <w:proofErr w:type="spellStart"/>
+      <w:r>
+        <w:t>sudo</w:t>
+      </w:r>
+      <w:proofErr w:type="spellEnd"/>
+      <w:r>
+        <w:t xml:space="preserve"> yum install git </w:t>
+      </w:r>
+      <w:proofErr w:type="spellStart"/>
+      <w:r>
+        <w:t>sudo</w:t>
+      </w:r>
+      <w:proofErr w:type="spellEnd"/>
+      <w:r>
+        <w:t xml:space="preserve"> yum install git </w:t>
+      </w:r>
+      <w:proofErr w:type="spellStart"/>
+      <w:r>
+        <w:t>sudo</w:t>
+      </w:r>
+      <w:proofErr w:type="spellEnd"/>
+      <w:r>
+        <w:t xml:space="preserve"> yum install git </w:t>
+      </w:r>
+      <w:proofErr w:type="spellStart"/>
+      <w:r>
+        <w:t>sudo</w:t>
+      </w:r>
+      <w:proofErr w:type="spellEnd"/>
+      <w:r>
+        <w:t xml:space="preserve"> yum install git </w:t>
+      </w:r>
+      <w:proofErr w:type="spellStart"/>
+      <w:r>
+        <w:t>sudo</w:t>
+      </w:r>
+      <w:proofErr w:type="spellEnd"/>
+      <w:r>
+        <w:t xml:space="preserve"> yum install git </w:t>
+      </w:r>
+      <w:proofErr w:type="spellStart"/>
+      <w:r>
+        <w:t>sudo</w:t>
+      </w:r>
+      <w:proofErr w:type="spellEnd"/>
+      <w:r>
+        <w:t xml:space="preserve"> yum install git </w:t>
+      </w:r>
+      <w:proofErr w:type="spellStart"/>
+      <w:r>
+        <w:t>sudo</w:t>
+      </w:r>
+      <w:proofErr w:type="spellEnd"/>
+      <w:r>
+        <w:t xml:space="preserve"> yum install git </w:t>
+      </w:r>
+      <w:proofErr w:type="spellStart"/>
+      <w:r>
+        <w:t>sudo</w:t>
+      </w:r>
+      <w:proofErr w:type="spellEnd"/>
+      <w:r>
+        <w:t xml:space="preserve"> yum install git </w:t>
+      </w:r>
+      <w:proofErr w:type="spellStart"/>
+      <w:r>
+        <w:t>sudo</w:t>
+      </w:r>
+      <w:proofErr w:type="spellEnd"/>
+      <w:r>
+        <w:t xml:space="preserve"> yum install git </w:t>
+      </w:r>
+      <w:proofErr w:type="spellStart"/>
+      <w:r>
+        <w:t>sudo</w:t>
+      </w:r>
+      <w:proofErr w:type="spellEnd"/>
+      <w:r>
+        <w:t xml:space="preserve"> yum install git </w:t>
+      </w:r>
+      <w:proofErr w:type="spellStart"/>
+      <w:r>
+        <w:t>sudo</w:t>
+      </w:r>
+      <w:proofErr w:type="spellEnd"/>
+      <w:r>
+        <w:t xml:space="preserve"> yum install git </w:t>
+      </w:r>
+      <w:proofErr w:type="spellStart"/>
+      <w:r>
+        <w:t>sudo</w:t>
+      </w:r>
+      <w:proofErr w:type="spellEnd"/>
+      <w:r>
+        <w:t xml:space="preserve"> yum install git </w:t>
+      </w:r>
+      <w:proofErr w:type="spellStart"/>
+      <w:r>
+        <w:t>sudo</w:t>
+      </w:r>
+      <w:proofErr w:type="spellEnd"/>
+      <w:r>
+        <w:t xml:space="preserve"> yum install git </w:t>
+      </w:r>
+      <w:proofErr w:type="spellStart"/>
+      <w:r>
+        <w:t>sudo</w:t>
+      </w:r>
+      <w:proofErr w:type="spellEnd"/>
+      <w:r>
+        <w:t xml:space="preserve"> yum install git </w:t>
+      </w:r>
+      <w:proofErr w:type="spellStart"/>
+      <w:r>
+        <w:t>sudo</w:t>
+      </w:r>
+      <w:proofErr w:type="spellEnd"/>
+      <w:r>
+        <w:t xml:space="preserve"> yum install git </w:t>
+      </w:r>
+      <w:proofErr w:type="spellStart"/>
+      <w:r>
+        <w:t>sudo</w:t>
+      </w:r>
+      <w:proofErr w:type="spellEnd"/>
+      <w:r>
+        <w:t xml:space="preserve"> yum install git </w:t>
+      </w:r>
+      <w:proofErr w:type="spellStart"/>
+      <w:r>
+        <w:t>sudo</w:t>
+      </w:r>
+      <w:proofErr w:type="spellEnd"/>
+      <w:r>
+        <w:t xml:space="preserve"> yum install git </w:t>
+      </w:r>
+      <w:proofErr w:type="spellStart"/>
+      <w:r>
+        <w:t>sudo</w:t>
+      </w:r>
+      <w:proofErr w:type="spellEnd"/>
+      <w:r>
+        <w:t xml:space="preserve"> yum install git </w:t>
+      </w:r>
+      <w:proofErr w:type="spellStart"/>
+      <w:r>
+        <w:t>sudo</w:t>
+      </w:r>
+      <w:proofErr w:type="spellEnd"/>
+      <w:r>
+        <w:t xml:space="preserve"> yum install git </w:t>
+      </w:r>
+      <w:proofErr w:type="spellStart"/>
+      <w:r>
+        <w:t>sudo</w:t>
+      </w:r>
+      <w:proofErr w:type="spellEnd"/>
+      <w:r>
+        <w:t xml:space="preserve"> yum install git </w:t>
+      </w:r>
+      <w:proofErr w:type="spellStart"/>
+      <w:r>
+        <w:t>sudo</w:t>
+      </w:r>
+      <w:proofErr w:type="spellEnd"/>
+      <w:r>
+        <w:t xml:space="preserve"> yum install git </w:t>
+      </w:r>
+      <w:proofErr w:type="spellStart"/>
+      <w:r>
+        <w:t>sudo</w:t>
+      </w:r>
+      <w:proofErr w:type="spellEnd"/>
+      <w:r>
+        <w:t xml:space="preserve"> yum install git </w:t>
+      </w:r>
+      <w:proofErr w:type="spellStart"/>
+      <w:r>
+        <w:t>sudo</w:t>
+      </w:r>
+      <w:proofErr w:type="spellEnd"/>
+      <w:r>
+        <w:t xml:space="preserve"> yum install git </w:t>
+      </w:r>
+      <w:proofErr w:type="spellStart"/>
+      <w:r>
+        <w:t>sudo</w:t>
+      </w:r>
+      <w:proofErr w:type="spellEnd"/>
+      <w:r>
+        <w:t xml:space="preserve"> yum install git </w:t>
+      </w:r>
+      <w:proofErr w:type="spellStart"/>
+      <w:r>
+        <w:t>sudo</w:t>
+      </w:r>
+      <w:proofErr w:type="spellEnd"/>
+      <w:r>
+        <w:t xml:space="preserve"> yum install git </w:t>
+      </w:r>
+      <w:proofErr w:type="spellStart"/>
+      <w:r>
+        <w:t>sudo</w:t>
+      </w:r>
+      <w:proofErr w:type="spellEnd"/>
+      <w:r>
+        <w:t xml:space="preserve"> yum install git </w:t>
+      </w:r>
+      <w:proofErr w:type="spellStart"/>
+      <w:r>
+        <w:t>sudo</w:t>
+      </w:r>
+      <w:proofErr w:type="spellEnd"/>
+      <w:r>
+        <w:t xml:space="preserve"> yum install git </w:t>
+      </w:r>
+      <w:proofErr w:type="spellStart"/>
+      <w:r>
+        <w:t>sudo</w:t>
+      </w:r>
+      <w:proofErr w:type="spellEnd"/>
+      <w:r>
+        <w:t xml:space="preserve"> yum install git </w:t>
+      </w:r>
+      <w:proofErr w:type="spellStart"/>
+      <w:r>
+        <w:t>sudo</w:t>
+      </w:r>
+      <w:proofErr w:type="spellEnd"/>
+      <w:r>
+        <w:t xml:space="preserve"> yum install git </w:t>
+      </w:r>
+      <w:proofErr w:type="spellStart"/>
+      <w:r>
+        <w:t>sudo</w:t>
+      </w:r>
+      <w:proofErr w:type="spellEnd"/>
+      <w:r>
+        <w:t xml:space="preserve"> yum install git </w:t>
+      </w:r>
+      <w:proofErr w:type="spellStart"/>
+      <w:r>
+        <w:t>sudo</w:t>
+      </w:r>
+      <w:proofErr w:type="spellEnd"/>
+      <w:r>
+        <w:t xml:space="preserve"> yum install git </w:t>
+      </w:r>
+      <w:proofErr w:type="spellStart"/>
+      <w:r>
+        <w:t>sudo</w:t>
+      </w:r>
+      <w:proofErr w:type="spellEnd"/>
+      <w:r>
+        <w:t xml:space="preserve"> yum install git </w:t>
+      </w:r>
+      <w:proofErr w:type="spellStart"/>
+      <w:r>
+        <w:t>sudo</w:t>
+      </w:r>
+      <w:proofErr w:type="spellEnd"/>
+      <w:r>
+        <w:t xml:space="preserve"> yum install git </w:t>
+      </w:r>
+      <w:proofErr w:type="spellStart"/>
+      <w:r>
+        <w:t>sudo</w:t>
+      </w:r>
+      <w:proofErr w:type="spellEnd"/>
+      <w:r>
+        <w:t xml:space="preserve"> yum install git </w:t>
+      </w:r>
+      <w:proofErr w:type="spellStart"/>
+      <w:r>
+        <w:t>sudo</w:t>
+      </w:r>
+      <w:proofErr w:type="spellEnd"/>
+      <w:r>
+        <w:t xml:space="preserve"> yum install git </w:t>
+      </w:r>
+      <w:proofErr w:type="spellStart"/>
+      <w:r>
+        <w:t>sudo</w:t>
+      </w:r>
+      <w:proofErr w:type="spellEnd"/>
+      <w:r>
+        <w:t xml:space="preserve"> yum install git </w:t>
+      </w:r>
+      <w:proofErr w:type="spellStart"/>
+      <w:r>
+        <w:t>sudo</w:t>
+      </w:r>
+      <w:proofErr w:type="spellEnd"/>
+      <w:r>
+        <w:t xml:space="preserve"> yum install git </w:t>
+      </w:r>
+      <w:proofErr w:type="spellStart"/>
+      <w:r>
+        <w:t>sudo</w:t>
+      </w:r>
+      <w:proofErr w:type="spellEnd"/>
+      <w:r>
+        <w:t xml:space="preserve"> yum install git</w:t>
       </w:r>
       <w:bookmarkStart w:id="0" w:name="_GoBack"/>
       <w:bookmarkEnd w:id="0"/>
       <w:r>
-        <w:t>sudo</w:t>
-      </w:r>
-      <w:proofErr w:type="spellEnd"/>
-      <w:r>
-        <w:t xml:space="preserve"> yum install git </w:t>
-      </w:r>
-      <w:proofErr w:type="spellStart"/>
-      <w:r>
-        <w:t>sudo</w:t>
-      </w:r>
-      <w:proofErr w:type="spellEnd"/>
-      <w:r>
-        <w:t xml:space="preserve"> yum install git </w:t>
-      </w:r>
-      <w:proofErr w:type="spellStart"/>
-      <w:r>
-        <w:t>sudo</w:t>
-      </w:r>
-      <w:proofErr w:type="spellEnd"/>
-      <w:r>
-        <w:t xml:space="preserve"> yum install git </w:t>
-      </w:r>
-      <w:proofErr w:type="spellStart"/>
-      <w:r>
-        <w:t>sudo</w:t>
-      </w:r>
-      <w:proofErr w:type="spellEnd"/>
-      <w:r>
-        <w:t xml:space="preserve"> yum install git </w:t>
-      </w:r>
-      <w:proofErr w:type="spellStart"/>
-      <w:r>
-        <w:t>sudo</w:t>
-      </w:r>
-      <w:proofErr w:type="spellEnd"/>
-      <w:r>
-        <w:t xml:space="preserve"> yum install git </w:t>
-      </w:r>
-      <w:proofErr w:type="spellStart"/>
-      <w:r>
-        <w:t>sudo</w:t>
-      </w:r>
-      <w:proofErr w:type="spellEnd"/>
-      <w:r>
-        <w:t xml:space="preserve"> yum install git </w:t>
-      </w:r>
-      <w:proofErr w:type="spellStart"/>
-      <w:r>
-        <w:t>sudo</w:t>
-      </w:r>
-      <w:proofErr w:type="spellEnd"/>
-      <w:r>
-        <w:t xml:space="preserve"> yum install git </w:t>
-      </w:r>
-      <w:proofErr w:type="spellStart"/>
-      <w:r>
-        <w:t>sudo</w:t>
-      </w:r>
-      <w:proofErr w:type="spellEnd"/>
-      <w:r>
-        <w:t xml:space="preserve"> yum install git </w:t>
-      </w:r>
-      <w:proofErr w:type="spellStart"/>
-      <w:r>
-        <w:t>sudo</w:t>
-      </w:r>
-      <w:proofErr w:type="spellEnd"/>
-      <w:r>
-        <w:t xml:space="preserve"> yum install git </w:t>
-      </w:r>
-      <w:proofErr w:type="spellStart"/>
-      <w:r>
-        <w:t>sudo</w:t>
-      </w:r>
-      <w:proofErr w:type="spellEnd"/>
-      <w:r>
-        <w:t xml:space="preserve"> yum install git </w:t>
-      </w:r>
-      <w:proofErr w:type="spellStart"/>
-      <w:r>
-        <w:t>sudo</w:t>
-      </w:r>
-      <w:proofErr w:type="spellEnd"/>
-      <w:r>
-        <w:t xml:space="preserve"> yum install git </w:t>
-      </w:r>
-      <w:proofErr w:type="spellStart"/>
-      <w:r>
-        <w:t>sudo</w:t>
-      </w:r>
-      <w:proofErr w:type="spellEnd"/>
-      <w:r>
-        <w:t xml:space="preserve"> yum install git </w:t>
-      </w:r>
-      <w:proofErr w:type="spellStart"/>
-      <w:r>
-        <w:t>sudo</w:t>
-      </w:r>
-      <w:proofErr w:type="spellEnd"/>
-      <w:r>
-        <w:t xml:space="preserve"> yum install git </w:t>
-      </w:r>
-      <w:proofErr w:type="spellStart"/>
-      <w:r>
-        <w:t>sudo</w:t>
-      </w:r>
-      <w:proofErr w:type="spellEnd"/>
-      <w:r>
-        <w:t xml:space="preserve"> yum install git </w:t>
-      </w:r>
-      <w:proofErr w:type="spellStart"/>
-      <w:r>
-        <w:t>sudo</w:t>
-      </w:r>
-      <w:proofErr w:type="spellEnd"/>
-      <w:r>
-        <w:t xml:space="preserve"> yum install git </w:t>
-      </w:r>
-      <w:proofErr w:type="spellStart"/>
-      <w:r>
-        <w:t>sudo</w:t>
-      </w:r>
-      <w:proofErr w:type="spellEnd"/>
-      <w:r>
-        <w:t xml:space="preserve"> yum install git </w:t>
-      </w:r>
-      <w:proofErr w:type="spellStart"/>
-      <w:r>
-        <w:t>sudo</w:t>
-      </w:r>
-      <w:proofErr w:type="spellEnd"/>
-      <w:r>
-        <w:t xml:space="preserve"> yum install git </w:t>
-      </w:r>
-      <w:proofErr w:type="spellStart"/>
-      <w:r>
-        <w:t>sudo</w:t>
-      </w:r>
-      <w:proofErr w:type="spellEnd"/>
-      <w:r>
-        <w:t xml:space="preserve"> yum install git </w:t>
-      </w:r>
-      <w:proofErr w:type="spellStart"/>
-      <w:r>
-        <w:t>sudo</w:t>
-      </w:r>
-      <w:proofErr w:type="spellEnd"/>
-      <w:r>
-        <w:t xml:space="preserve"> yum install git </w:t>
-      </w:r>
-      <w:proofErr w:type="spellStart"/>
-      <w:r>
-        <w:t>sudo</w:t>
-      </w:r>
-      <w:proofErr w:type="spellEnd"/>
-      <w:r>
-        <w:t xml:space="preserve"> yum install git </w:t>
-      </w:r>
-      <w:proofErr w:type="spellStart"/>
-      <w:r>
-        <w:t>sudo</w:t>
-      </w:r>
-      <w:proofErr w:type="spellEnd"/>
-      <w:r>
-        <w:t xml:space="preserve"> yum install git </w:t>
-      </w:r>
-      <w:proofErr w:type="spellStart"/>
-      <w:r>
-        <w:t>sudo</w:t>
-      </w:r>
-      <w:proofErr w:type="spellEnd"/>
-      <w:r>
-        <w:t xml:space="preserve"> yum install git </w:t>
-      </w:r>
-      <w:proofErr w:type="spellStart"/>
-      <w:r>
-        <w:t>sudo</w:t>
-      </w:r>
-      <w:proofErr w:type="spellEnd"/>
-      <w:r>
-        <w:t xml:space="preserve"> yum install git </w:t>
-      </w:r>
-      <w:proofErr w:type="spellStart"/>
-      <w:r>
-        <w:t>sudo</w:t>
-      </w:r>
-      <w:proofErr w:type="spellEnd"/>
-      <w:r>
-        <w:t xml:space="preserve"> yum install git </w:t>
-      </w:r>
-      <w:proofErr w:type="spellStart"/>
-      <w:r>
-        <w:t>sudo</w:t>
-      </w:r>
-      <w:proofErr w:type="spellEnd"/>
-      <w:r>
-        <w:t xml:space="preserve"> yum install git </w:t>
-      </w:r>
-      <w:proofErr w:type="spellStart"/>
-      <w:r>
-        <w:t>sudo</w:t>
-      </w:r>
-      <w:proofErr w:type="spellEnd"/>
-      <w:r>
-        <w:t xml:space="preserve"> yum install git </w:t>
-      </w:r>
-      <w:proofErr w:type="spellStart"/>
-      <w:r>
-        <w:t>sudo</w:t>
-      </w:r>
-      <w:proofErr w:type="spellEnd"/>
-      <w:r>
-        <w:t xml:space="preserve"> yum install git </w:t>
-      </w:r>
-      <w:proofErr w:type="spellStart"/>
-      <w:r>
-        <w:t>sudo</w:t>
-      </w:r>
-      <w:proofErr w:type="spellEnd"/>
-      <w:r>
-        <w:t xml:space="preserve"> yum install git </w:t>
-      </w:r>
-      <w:proofErr w:type="spellStart"/>
-      <w:r>
-        <w:t>sudo</w:t>
-      </w:r>
-      <w:proofErr w:type="spellEnd"/>
-      <w:r>
-        <w:t xml:space="preserve"> yum install git </w:t>
-      </w:r>
-      <w:proofErr w:type="spellStart"/>
-      <w:r>
-        <w:t>sudo</w:t>
-      </w:r>
-      <w:proofErr w:type="spellEnd"/>
-      <w:r>
-        <w:t xml:space="preserve"> yum install git </w:t>
-      </w:r>
-      <w:proofErr w:type="spellStart"/>
-      <w:r>
-        <w:t>sudo</w:t>
-      </w:r>
-      <w:proofErr w:type="spellEnd"/>
-      <w:r>
-        <w:t xml:space="preserve"> yum install git </w:t>
-      </w:r>
-      <w:proofErr w:type="spellStart"/>
-      <w:r>
-        <w:t>sudo</w:t>
-      </w:r>
-      <w:proofErr w:type="spellEnd"/>
-      <w:r>
-        <w:t xml:space="preserve"> yum install git </w:t>
-      </w:r>
-      <w:proofErr w:type="spellStart"/>
-      <w:r>
-        <w:t>sudo</w:t>
-      </w:r>
-      <w:proofErr w:type="spellEnd"/>
-      <w:r>
-        <w:t xml:space="preserve"> yum install git </w:t>
-      </w:r>
-      <w:proofErr w:type="spellStart"/>
-      <w:r>
-        <w:t>sudo</w:t>
-      </w:r>
-      <w:proofErr w:type="spellEnd"/>
-      <w:r>
-        <w:t xml:space="preserve"> yum install git </w:t>
-      </w:r>
-      <w:proofErr w:type="spellStart"/>
-      <w:r>
-        <w:t>sudo</w:t>
-      </w:r>
-      <w:proofErr w:type="spellEnd"/>
-      <w:r>
-        <w:t xml:space="preserve"> yum install git </w:t>
-      </w:r>
-      <w:proofErr w:type="spellStart"/>
-      <w:r>
-        <w:t>sudo</w:t>
-      </w:r>
-      <w:proofErr w:type="spellEnd"/>
-      <w:r>
-        <w:t xml:space="preserve"> yum install git </w:t>
-      </w:r>
-      <w:proofErr w:type="spellStart"/>
-      <w:r>
-        <w:t>sudo</w:t>
-      </w:r>
-      <w:proofErr w:type="spellEnd"/>
-      <w:r>
-        <w:t xml:space="preserve"> yum install git </w:t>
-      </w:r>
-      <w:proofErr w:type="spellStart"/>
-      <w:r>
-        <w:t>sudo</w:t>
-      </w:r>
-      <w:proofErr w:type="spellEnd"/>
-      <w:r>
-        <w:t xml:space="preserve"> yum install git </w:t>
-      </w:r>
-      <w:proofErr w:type="spellStart"/>
-      <w:r>
-        <w:t>sudo</w:t>
-      </w:r>
-      <w:proofErr w:type="spellEnd"/>
-      <w:r>
-        <w:t xml:space="preserve"> yum install git </w:t>
-      </w:r>
-      <w:proofErr w:type="spellStart"/>
-      <w:r>
-        <w:t>sudo</w:t>
-      </w:r>
-      <w:proofErr w:type="spellEnd"/>
-      <w:r>
-        <w:t xml:space="preserve"> yum install git </w:t>
-      </w:r>
-      <w:proofErr w:type="spellStart"/>
-      <w:r>
-        <w:t>sudo</w:t>
-      </w:r>
-      <w:proofErr w:type="spellEnd"/>
-      <w:r>
-        <w:t xml:space="preserve"> yum install git </w:t>
-      </w:r>
-      <w:proofErr w:type="spellStart"/>
-      <w:r>
-        <w:t>sudo</w:t>
-      </w:r>
-      <w:proofErr w:type="spellEnd"/>
-      <w:r>
-        <w:t xml:space="preserve"> yum install git </w:t>
-      </w:r>
-      <w:proofErr w:type="spellStart"/>
-      <w:r>
-        <w:t>sudo</w:t>
-      </w:r>
-      <w:proofErr w:type="spellEnd"/>
-      <w:r>
-        <w:t xml:space="preserve"> yum install git </w:t>
-      </w:r>
-      <w:proofErr w:type="spellStart"/>
-      <w:r>
-        <w:t>sudo</w:t>
-      </w:r>
-      <w:proofErr w:type="spellEnd"/>
-      <w:r>
-        <w:t xml:space="preserve"> yum install git </w:t>
-      </w:r>
-      <w:proofErr w:type="spellStart"/>
-      <w:r>
-        <w:t>sudo</w:t>
-      </w:r>
-      <w:proofErr w:type="spellEnd"/>
-      <w:r>
-        <w:t xml:space="preserve"> yum install git </w:t>
-      </w:r>
-      <w:proofErr w:type="spellStart"/>
-      <w:r>
-        <w:t>sudo</w:t>
-      </w:r>
-      <w:proofErr w:type="spellEnd"/>
-      <w:r>
-        <w:t xml:space="preserve"> yum install git </w:t>
-      </w:r>
-      <w:proofErr w:type="spellStart"/>
-      <w:r>
-        <w:t>sudo</w:t>
-      </w:r>
-      <w:proofErr w:type="spellEnd"/>
-      <w:r>
-        <w:t xml:space="preserve"> yum install git </w:t>
-      </w:r>
-      <w:proofErr w:type="spellStart"/>
-      <w:r>
-        <w:t>sudo</w:t>
-      </w:r>
-      <w:proofErr w:type="spellEnd"/>
-      <w:r>
-        <w:t xml:space="preserve"> yum install git </w:t>
-      </w:r>
-      <w:proofErr w:type="spellStart"/>
-      <w:r>
-        <w:t>sudo</w:t>
-      </w:r>
-      <w:proofErr w:type="spellEnd"/>
-      <w:r>
-        <w:t xml:space="preserve"> yum install git </w:t>
-      </w:r>
-      <w:proofErr w:type="spellStart"/>
-      <w:r>
-        <w:t>sudo</w:t>
-      </w:r>
-      <w:proofErr w:type="spellEnd"/>
-      <w:r>
-        <w:t xml:space="preserve"> yum install git </w:t>
-      </w:r>
-      <w:proofErr w:type="spellStart"/>
-      <w:r>
-        <w:t>sudo</w:t>
-      </w:r>
-      <w:proofErr w:type="spellEnd"/>
-      <w:r>
-        <w:t xml:space="preserve"> yum install git </w:t>
-      </w:r>
-      <w:proofErr w:type="spellStart"/>
-      <w:r>
-        <w:t>sudo</w:t>
-      </w:r>
-      <w:proofErr w:type="spellEnd"/>
-      <w:r>
-        <w:t xml:space="preserve"> yum install git </w:t>
-      </w:r>
-      <w:proofErr w:type="spellStart"/>
-      <w:r>
-        <w:t>sudo</w:t>
-      </w:r>
-      <w:proofErr w:type="spellEnd"/>
-      <w:r>
-        <w:t xml:space="preserve"> yum install git </w:t>
-      </w:r>
-      <w:proofErr w:type="spellStart"/>
-      <w:r>
-        <w:t>sudo</w:t>
-      </w:r>
-      <w:proofErr w:type="spellEnd"/>
-      <w:r>
-        <w:t xml:space="preserve"> yum install git </w:t>
-      </w:r>
-      <w:proofErr w:type="spellStart"/>
-      <w:r>
-        <w:t>sudo</w:t>
-      </w:r>
-      <w:proofErr w:type="spellEnd"/>
-      <w:r>
-        <w:t xml:space="preserve"> yum install git </w:t>
-      </w:r>
-      <w:proofErr w:type="spellStart"/>
-      <w:r>
-        <w:t>sudo</w:t>
-      </w:r>
-      <w:proofErr w:type="spellEnd"/>
-      <w:r>
-        <w:t xml:space="preserve"> yum install git </w:t>
-      </w:r>
-      <w:proofErr w:type="spellStart"/>
-      <w:r>
-        <w:t>sudo</w:t>
-      </w:r>
-      <w:proofErr w:type="spellEnd"/>
-      <w:r>
-        <w:t xml:space="preserve"> yum install git </w:t>
-      </w:r>
-      <w:proofErr w:type="spellStart"/>
-      <w:r>
-        <w:t>sudo</w:t>
-      </w:r>
-      <w:proofErr w:type="spellEnd"/>
-      <w:r>
-        <w:t xml:space="preserve"> yum install git </w:t>
-      </w:r>
-      <w:proofErr w:type="spellStart"/>
-      <w:r>
-        <w:t>sudo</w:t>
-      </w:r>
-      <w:proofErr w:type="spellEnd"/>
-      <w:r>
-        <w:t xml:space="preserve"> yum install git </w:t>
-      </w:r>
-      <w:proofErr w:type="spellStart"/>
-      <w:r>
-        <w:t>sudo</w:t>
-      </w:r>
-      <w:proofErr w:type="spellEnd"/>
-      <w:r>
-        <w:t xml:space="preserve"> yum install git </w:t>
-      </w:r>
-      <w:proofErr w:type="spellStart"/>
-      <w:r>
-        <w:t>sudo</w:t>
-      </w:r>
-      <w:proofErr w:type="spellEnd"/>
-      <w:r>
-        <w:t xml:space="preserve"> yum install git </w:t>
-      </w:r>
-      <w:proofErr w:type="spellStart"/>
-      <w:r>
-        <w:t>sudo</w:t>
-      </w:r>
-      <w:proofErr w:type="spellEnd"/>
-      <w:r>
-        <w:t xml:space="preserve"> yum install git </w:t>
-      </w:r>
-      <w:proofErr w:type="spellStart"/>
-      <w:r>
-        <w:t>sudo</w:t>
-      </w:r>
-      <w:proofErr w:type="spellEnd"/>
-      <w:r>
-        <w:t xml:space="preserve"> yum install git </w:t>
-      </w:r>
-      <w:proofErr w:type="spellStart"/>
-      <w:r>
-        <w:t>sudo</w:t>
-      </w:r>
-      <w:proofErr w:type="spellEnd"/>
-      <w:r>
-        <w:t xml:space="preserve"> yum install git </w:t>
-      </w:r>
-      <w:proofErr w:type="spellStart"/>
-      <w:r>
-        <w:t>sudo</w:t>
-      </w:r>
-      <w:proofErr w:type="spellEnd"/>
-      <w:r>
-        <w:t xml:space="preserve"> yum install git </w:t>
-      </w:r>
-      <w:proofErr w:type="spellStart"/>
-      <w:r>
-        <w:t>sudo</w:t>
-      </w:r>
-      <w:proofErr w:type="spellEnd"/>
-      <w:r>
-        <w:t xml:space="preserve"> yum install git </w:t>
-      </w:r>
-      <w:proofErr w:type="spellStart"/>
-      <w:r>
-        <w:t>sudo</w:t>
-      </w:r>
-      <w:proofErr w:type="spellEnd"/>
-      <w:r>
-        <w:t xml:space="preserve"> yum install git </w:t>
-      </w:r>
-      <w:proofErr w:type="spellStart"/>
-      <w:r>
-        <w:t>sudo</w:t>
-      </w:r>
-      <w:proofErr w:type="spellEnd"/>
-      <w:r>
-        <w:t xml:space="preserve"> yum install git </w:t>
-      </w:r>
-      <w:proofErr w:type="spellStart"/>
-      <w:r>
-        <w:t>sudo</w:t>
-      </w:r>
-      <w:proofErr w:type="spellEnd"/>
-      <w:r>
-        <w:t xml:space="preserve"> yum install git </w:t>
-      </w:r>
-      <w:proofErr w:type="spellStart"/>
-      <w:r>
-        <w:t>sudo</w:t>
-      </w:r>
-      <w:proofErr w:type="spellEnd"/>
-      <w:r>
-        <w:t xml:space="preserve"> yum install git </w:t>
-      </w:r>
-      <w:proofErr w:type="spellStart"/>
-      <w:r>
-        <w:t>sudo</w:t>
-      </w:r>
-      <w:proofErr w:type="spellEnd"/>
-      <w:r>
-        <w:t xml:space="preserve"> yum install git </w:t>
-      </w:r>
-      <w:proofErr w:type="spellStart"/>
-      <w:r>
-        <w:t>sudo</w:t>
-      </w:r>
-      <w:proofErr w:type="spellEnd"/>
-      <w:r>
-        <w:t xml:space="preserve"> yum install git </w:t>
-      </w:r>
-      <w:proofErr w:type="spellStart"/>
-      <w:r>
-        <w:t>sudo</w:t>
-      </w:r>
-      <w:proofErr w:type="spellEnd"/>
-      <w:r>
-        <w:t xml:space="preserve"> yum install git </w:t>
-      </w:r>
-      <w:proofErr w:type="spellStart"/>
-      <w:r>
-        <w:t>sudo</w:t>
-      </w:r>
-      <w:proofErr w:type="spellEnd"/>
-      <w:r>
-        <w:t xml:space="preserve"> yum install git </w:t>
-      </w:r>
-      <w:proofErr w:type="spellStart"/>
-      <w:r>
-        <w:t>sudo</w:t>
-      </w:r>
-      <w:proofErr w:type="spellEnd"/>
-      <w:r>
-        <w:t xml:space="preserve"> yum install git </w:t>
-      </w:r>
-      <w:proofErr w:type="spellStart"/>
-      <w:r>
-        <w:t>sudo</w:t>
-      </w:r>
-      <w:proofErr w:type="spellEnd"/>
-      <w:r>
-        <w:t xml:space="preserve"> yum install git </w:t>
-      </w:r>
-      <w:proofErr w:type="spellStart"/>
-      <w:r>
-        <w:t>sudo</w:t>
-      </w:r>
-      <w:proofErr w:type="spellEnd"/>
-      <w:r>
-        <w:t xml:space="preserve"> yum install git </w:t>
-      </w:r>
-      <w:proofErr w:type="spellStart"/>
-      <w:r>
-        <w:t>sudo</w:t>
-      </w:r>
-      <w:proofErr w:type="spellEnd"/>
-      <w:r>
-        <w:t xml:space="preserve"> yum install git </w:t>
-      </w:r>
-      <w:proofErr w:type="spellStart"/>
-      <w:r>
-        <w:t>sudo</w:t>
-      </w:r>
-      <w:proofErr w:type="spellEnd"/>
-      <w:r>
-        <w:t xml:space="preserve"> yum install git </w:t>
-      </w:r>
-      <w:proofErr w:type="spellStart"/>
-      <w:r>
-        <w:t>sudo</w:t>
-      </w:r>
-      <w:proofErr w:type="spellEnd"/>
-      <w:r>
-        <w:t xml:space="preserve"> yum install git </w:t>
-      </w:r>
-      <w:proofErr w:type="spellStart"/>
-      <w:r>
-        <w:t>sudo</w:t>
-      </w:r>
-      <w:proofErr w:type="spellEnd"/>
-      <w:r>
-        <w:t xml:space="preserve"> yum install git </w:t>
-      </w:r>
-      <w:proofErr w:type="spellStart"/>
-      <w:r>
-        <w:t>sudo</w:t>
-      </w:r>
-      <w:proofErr w:type="spellEnd"/>
-      <w:r>
-        <w:t xml:space="preserve"> yum install git </w:t>
-      </w:r>
-      <w:proofErr w:type="spellStart"/>
-      <w:r>
-        <w:t>sudo</w:t>
-      </w:r>
-      <w:proofErr w:type="spellEnd"/>
-      <w:r>
-        <w:t xml:space="preserve"> yum install git </w:t>
-      </w:r>
-      <w:proofErr w:type="spellStart"/>
-      <w:r>
-        <w:t>sudo</w:t>
-      </w:r>
-      <w:proofErr w:type="spellEnd"/>
-      <w:r>
-        <w:t xml:space="preserve"> yum install </w:t>
-      </w:r>
-      <w:proofErr w:type="spellStart"/>
-      <w:r>
-        <w:t>git</w:t>
-      </w:r>
-      <w:r>
-        <w:t>Classs</w:t>
-      </w:r>
-      <w:proofErr w:type="spellEnd"/>
-      <w:r>
-        <w:t xml:space="preserve"> 1 </w:t>
+        <w:t xml:space="preserve">Classs 1 </w:t>
       </w:r>
       <w:proofErr w:type="spellStart"/>
       <w:r>

</xml_diff>